<commit_message>
Updated API mapping document
</commit_message>
<xml_diff>
--- a/Page-API Mapping.docx
+++ b/Page-API Mapping.docx
@@ -899,19 +899,43 @@
     </w:p>
     <w:p>
       <w:pPr>
-        <w:rPr>
-          <w:sz w:val="24"/>
-          <w:szCs w:val="24"/>
-        </w:rPr>
-      </w:pPr>
-    </w:p>
-    <w:p>
-      <w:pPr>
-        <w:rPr>
-          <w:sz w:val="24"/>
-          <w:szCs w:val="24"/>
-        </w:rPr>
-      </w:pPr>
+        <w:pStyle w:val="ListParagraph"/>
+        <w:numPr>
+          <w:ilvl w:val="0"/>
+          <w:numId w:val="2"/>
+        </w:numPr>
+        <w:rPr>
+          <w:sz w:val="24"/>
+          <w:szCs w:val="24"/>
+        </w:rPr>
+      </w:pPr>
+      <w:r>
+        <w:rPr>
+          <w:sz w:val="24"/>
+          <w:szCs w:val="24"/>
+        </w:rPr>
+        <w:t>/delete-workspace: only admin of the workspace can delete it (change status to ‘removed’)</w:t>
+      </w:r>
+    </w:p>
+    <w:p>
+      <w:pPr>
+        <w:pStyle w:val="ListParagraph"/>
+        <w:numPr>
+          <w:ilvl w:val="0"/>
+          <w:numId w:val="2"/>
+        </w:numPr>
+        <w:rPr>
+          <w:sz w:val="24"/>
+          <w:szCs w:val="24"/>
+        </w:rPr>
+      </w:pPr>
+      <w:r>
+        <w:rPr>
+          <w:sz w:val="24"/>
+          <w:szCs w:val="24"/>
+        </w:rPr>
+        <w:t>/edit-workspace: only admin can edit the workspace details.</w:t>
+      </w:r>
     </w:p>
     <w:p>
       <w:pPr>
@@ -1169,6 +1193,107 @@
           <w:szCs w:val="24"/>
         </w:rPr>
         <w:t>.</w:t>
+      </w:r>
+    </w:p>
+    <w:p>
+      <w:pPr>
+        <w:pStyle w:val="ListParagraph"/>
+        <w:numPr>
+          <w:ilvl w:val="0"/>
+          <w:numId w:val="3"/>
+        </w:numPr>
+        <w:rPr>
+          <w:sz w:val="24"/>
+          <w:szCs w:val="24"/>
+        </w:rPr>
+      </w:pPr>
+      <w:r>
+        <w:rPr>
+          <w:sz w:val="24"/>
+          <w:szCs w:val="24"/>
+        </w:rPr>
+        <w:t>/edit-project: user (admin or member) can edit project details and statuses.</w:t>
+      </w:r>
+    </w:p>
+    <w:p>
+      <w:pPr>
+        <w:pStyle w:val="ListParagraph"/>
+        <w:numPr>
+          <w:ilvl w:val="0"/>
+          <w:numId w:val="3"/>
+        </w:numPr>
+        <w:rPr>
+          <w:sz w:val="24"/>
+          <w:szCs w:val="24"/>
+        </w:rPr>
+      </w:pPr>
+      <w:r>
+        <w:rPr>
+          <w:sz w:val="24"/>
+          <w:szCs w:val="24"/>
+        </w:rPr>
+        <w:t>/delete-project: user (admin or member) can delete a project (change status to ‘removed’)</w:t>
+      </w:r>
+      <w:r>
+        <w:rPr>
+          <w:sz w:val="24"/>
+          <w:szCs w:val="24"/>
+        </w:rPr>
+        <w:t>.</w:t>
+      </w:r>
+    </w:p>
+    <w:p>
+      <w:pPr>
+        <w:pStyle w:val="ListParagraph"/>
+        <w:numPr>
+          <w:ilvl w:val="0"/>
+          <w:numId w:val="3"/>
+        </w:numPr>
+        <w:rPr>
+          <w:sz w:val="24"/>
+          <w:szCs w:val="24"/>
+        </w:rPr>
+      </w:pPr>
+      <w:r>
+        <w:rPr>
+          <w:sz w:val="24"/>
+          <w:szCs w:val="24"/>
+        </w:rPr>
+        <w:t>/edit-task: user (admin or member) can edit task details and tags.</w:t>
+      </w:r>
+    </w:p>
+    <w:p>
+      <w:pPr>
+        <w:pStyle w:val="ListParagraph"/>
+        <w:numPr>
+          <w:ilvl w:val="0"/>
+          <w:numId w:val="3"/>
+        </w:numPr>
+        <w:rPr>
+          <w:sz w:val="24"/>
+          <w:szCs w:val="24"/>
+        </w:rPr>
+      </w:pPr>
+      <w:r>
+        <w:rPr>
+          <w:sz w:val="24"/>
+          <w:szCs w:val="24"/>
+        </w:rPr>
+        <w:t>/delete-task: user (admin or member) can delete a task (</w:t>
+      </w:r>
+      <w:r>
+        <w:rPr>
+          <w:sz w:val="24"/>
+          <w:szCs w:val="24"/>
+        </w:rPr>
+        <w:t>change status to ‘removed’</w:t>
+      </w:r>
+      <w:r>
+        <w:rPr>
+          <w:sz w:val="24"/>
+          <w:szCs w:val="24"/>
+        </w:rPr>
+        <w:t>).</w:t>
       </w:r>
     </w:p>
     <w:p>
@@ -1420,7 +1545,7 @@
   <w:abstractNum w:abstractNumId="2" w15:restartNumberingAfterBreak="0">
     <w:nsid w:val="5614039B"/>
     <w:multiLevelType w:val="hybridMultilevel"/>
-    <w:tmpl w:val="005E5EBA"/>
+    <w:tmpl w:val="702CEA3A"/>
     <w:lvl w:ilvl="0" w:tplc="04090001">
       <w:start w:val="1"/>
       <w:numFmt w:val="bullet"/>

</xml_diff>

<commit_message>
modified API mapping document (added workspaces counting api)
</commit_message>
<xml_diff>
--- a/Page-API Mapping.docx
+++ b/Page-API Mapping.docx
@@ -191,13 +191,41 @@
           <w:szCs w:val="28"/>
         </w:rPr>
       </w:pPr>
-      <w:r>
-        <w:rPr>
-          <w:rFonts w:cstheme="minorHAnsi"/>
-          <w:sz w:val="28"/>
-          <w:szCs w:val="28"/>
-        </w:rPr>
-        <w:t>Eliane Jreij (202212259)</w:t>
+      <w:proofErr w:type="spellStart"/>
+      <w:r>
+        <w:rPr>
+          <w:rFonts w:cstheme="minorHAnsi"/>
+          <w:sz w:val="28"/>
+          <w:szCs w:val="28"/>
+        </w:rPr>
+        <w:t>Eliane</w:t>
+      </w:r>
+      <w:proofErr w:type="spellEnd"/>
+      <w:r>
+        <w:rPr>
+          <w:rFonts w:cstheme="minorHAnsi"/>
+          <w:sz w:val="28"/>
+          <w:szCs w:val="28"/>
+        </w:rPr>
+        <w:t xml:space="preserve"> </w:t>
+      </w:r>
+      <w:proofErr w:type="spellStart"/>
+      <w:r>
+        <w:rPr>
+          <w:rFonts w:cstheme="minorHAnsi"/>
+          <w:sz w:val="28"/>
+          <w:szCs w:val="28"/>
+        </w:rPr>
+        <w:t>Jreij</w:t>
+      </w:r>
+      <w:proofErr w:type="spellEnd"/>
+      <w:r>
+        <w:rPr>
+          <w:rFonts w:cstheme="minorHAnsi"/>
+          <w:sz w:val="28"/>
+          <w:szCs w:val="28"/>
+        </w:rPr>
+        <w:t xml:space="preserve"> (202212259)</w:t>
       </w:r>
     </w:p>
     <w:p>
@@ -281,13 +309,23 @@
         </w:rPr>
         <w:t xml:space="preserve">Dr. </w:t>
       </w:r>
-      <w:r>
-        <w:rPr>
-          <w:rFonts w:cstheme="minorHAnsi"/>
-          <w:sz w:val="28"/>
-          <w:szCs w:val="28"/>
-        </w:rPr>
-        <w:t>Adib Haddad</w:t>
+      <w:proofErr w:type="spellStart"/>
+      <w:r>
+        <w:rPr>
+          <w:rFonts w:cstheme="minorHAnsi"/>
+          <w:sz w:val="28"/>
+          <w:szCs w:val="28"/>
+        </w:rPr>
+        <w:t>Adib</w:t>
+      </w:r>
+      <w:proofErr w:type="spellEnd"/>
+      <w:r>
+        <w:rPr>
+          <w:rFonts w:cstheme="minorHAnsi"/>
+          <w:sz w:val="28"/>
+          <w:szCs w:val="28"/>
+        </w:rPr>
+        <w:t xml:space="preserve"> Haddad</w:t>
       </w:r>
     </w:p>
     <w:p>
@@ -328,13 +366,23 @@
           <w:szCs w:val="28"/>
         </w:rPr>
       </w:pPr>
-      <w:r>
-        <w:rPr>
-          <w:rFonts w:cstheme="minorHAnsi"/>
-          <w:sz w:val="28"/>
-          <w:szCs w:val="28"/>
-        </w:rPr>
-        <w:t>Mejdlaya 2025</w:t>
+      <w:proofErr w:type="spellStart"/>
+      <w:r>
+        <w:rPr>
+          <w:rFonts w:cstheme="minorHAnsi"/>
+          <w:sz w:val="28"/>
+          <w:szCs w:val="28"/>
+        </w:rPr>
+        <w:t>Mejdlaya</w:t>
+      </w:r>
+      <w:proofErr w:type="spellEnd"/>
+      <w:r>
+        <w:rPr>
+          <w:rFonts w:cstheme="minorHAnsi"/>
+          <w:sz w:val="28"/>
+          <w:szCs w:val="28"/>
+        </w:rPr>
+        <w:t xml:space="preserve"> 2025</w:t>
       </w:r>
     </w:p>
     <w:p>
@@ -393,14 +441,38 @@
           <w:sz w:val="24"/>
           <w:szCs w:val="24"/>
         </w:rPr>
-        <w:t>/signup: create a user using full_name, email and password</w:t>
-      </w:r>
-      <w:r>
-        <w:rPr>
-          <w:sz w:val="24"/>
-          <w:szCs w:val="24"/>
-        </w:rPr>
-        <w:t xml:space="preserve"> (includes a user_</w:t>
+        <w:t xml:space="preserve">/signup: create a user using </w:t>
+      </w:r>
+      <w:proofErr w:type="spellStart"/>
+      <w:r>
+        <w:rPr>
+          <w:sz w:val="24"/>
+          <w:szCs w:val="24"/>
+        </w:rPr>
+        <w:t>full_name</w:t>
+      </w:r>
+      <w:proofErr w:type="spellEnd"/>
+      <w:r>
+        <w:rPr>
+          <w:sz w:val="24"/>
+          <w:szCs w:val="24"/>
+        </w:rPr>
+        <w:t>, email and password</w:t>
+      </w:r>
+      <w:r>
+        <w:rPr>
+          <w:sz w:val="24"/>
+          <w:szCs w:val="24"/>
+        </w:rPr>
+        <w:t xml:space="preserve"> (includes a </w:t>
+      </w:r>
+      <w:proofErr w:type="spellStart"/>
+      <w:r>
+        <w:rPr>
+          <w:sz w:val="24"/>
+          <w:szCs w:val="24"/>
+        </w:rPr>
+        <w:t>user_</w:t>
       </w:r>
       <w:r>
         <w:rPr>
@@ -409,12 +481,29 @@
         </w:rPr>
         <w:t>ID</w:t>
       </w:r>
-      <w:r>
-        <w:rPr>
-          <w:sz w:val="24"/>
-          <w:szCs w:val="24"/>
-        </w:rPr>
-        <w:t xml:space="preserve"> and created_at) returns to login after successful signup.</w:t>
+      <w:proofErr w:type="spellEnd"/>
+      <w:r>
+        <w:rPr>
+          <w:sz w:val="24"/>
+          <w:szCs w:val="24"/>
+        </w:rPr>
+        <w:t xml:space="preserve"> and </w:t>
+      </w:r>
+      <w:proofErr w:type="spellStart"/>
+      <w:r>
+        <w:rPr>
+          <w:sz w:val="24"/>
+          <w:szCs w:val="24"/>
+        </w:rPr>
+        <w:t>created_at</w:t>
+      </w:r>
+      <w:proofErr w:type="spellEnd"/>
+      <w:r>
+        <w:rPr>
+          <w:sz w:val="24"/>
+          <w:szCs w:val="24"/>
+        </w:rPr>
+        <w:t>) returns to login after successful signup.</w:t>
       </w:r>
     </w:p>
     <w:p>
@@ -600,15 +689,49 @@
           <w:sz w:val="24"/>
           <w:szCs w:val="24"/>
         </w:rPr>
-        <w:t xml:space="preserve"> and created_by_user_ID</w:t>
-      </w:r>
-      <w:r>
-        <w:rPr>
-          <w:sz w:val="24"/>
-          <w:szCs w:val="24"/>
-        </w:rPr>
-        <w:t>) besides created_at and workspace_ID</w:t>
-      </w:r>
+        <w:t xml:space="preserve"> and </w:t>
+      </w:r>
+      <w:proofErr w:type="spellStart"/>
+      <w:r>
+        <w:rPr>
+          <w:sz w:val="24"/>
+          <w:szCs w:val="24"/>
+        </w:rPr>
+        <w:t>created_by_user_ID</w:t>
+      </w:r>
+      <w:proofErr w:type="spellEnd"/>
+      <w:r>
+        <w:rPr>
+          <w:sz w:val="24"/>
+          <w:szCs w:val="24"/>
+        </w:rPr>
+        <w:t xml:space="preserve">) besides </w:t>
+      </w:r>
+      <w:proofErr w:type="spellStart"/>
+      <w:r>
+        <w:rPr>
+          <w:sz w:val="24"/>
+          <w:szCs w:val="24"/>
+        </w:rPr>
+        <w:t>created_at</w:t>
+      </w:r>
+      <w:proofErr w:type="spellEnd"/>
+      <w:r>
+        <w:rPr>
+          <w:sz w:val="24"/>
+          <w:szCs w:val="24"/>
+        </w:rPr>
+        <w:t xml:space="preserve"> and </w:t>
+      </w:r>
+      <w:proofErr w:type="spellStart"/>
+      <w:r>
+        <w:rPr>
+          <w:sz w:val="24"/>
+          <w:szCs w:val="24"/>
+        </w:rPr>
+        <w:t>workspace_ID</w:t>
+      </w:r>
+      <w:proofErr w:type="spellEnd"/>
       <w:r>
         <w:rPr>
           <w:sz w:val="24"/>
@@ -634,35 +757,21 @@
           <w:sz w:val="24"/>
           <w:szCs w:val="24"/>
         </w:rPr>
-        <w:t>/get-notifications</w:t>
-      </w:r>
-      <w:r>
-        <w:rPr>
-          <w:sz w:val="24"/>
-          <w:szCs w:val="24"/>
-        </w:rPr>
-        <w:t>: show all notifications of the logged-in user</w:t>
-      </w:r>
-      <w:r>
-        <w:rPr>
-          <w:sz w:val="24"/>
-          <w:szCs w:val="24"/>
-        </w:rPr>
-        <w:t>, notifications are when assigning to user, project deadline approach and not status “completed” or “archived”, duedate of task approach and still not marked “Done” or “Removed”, on comment,</w:t>
-      </w:r>
-      <w:r>
-        <w:rPr>
-          <w:sz w:val="24"/>
-          <w:szCs w:val="24"/>
-        </w:rPr>
-        <w:t xml:space="preserve"> on mention…</w:t>
-      </w:r>
-      <w:r>
-        <w:rPr>
-          <w:sz w:val="24"/>
-          <w:szCs w:val="24"/>
-        </w:rPr>
-        <w:t xml:space="preserve"> </w:t>
+        <w:t>/count-workspaces-by-role: get the count of workspaces</w:t>
+      </w:r>
+      <w:r>
+        <w:rPr>
+          <w:sz w:val="24"/>
+          <w:szCs w:val="24"/>
+        </w:rPr>
+        <w:t xml:space="preserve"> of logged-in user</w:t>
+      </w:r>
+      <w:r>
+        <w:rPr>
+          <w:sz w:val="24"/>
+          <w:szCs w:val="24"/>
+        </w:rPr>
+        <w:t xml:space="preserve"> by each role (ex: workspaces as admin = 2, workspaces as member = 1, workspaces as viewer = 0).</w:t>
       </w:r>
     </w:p>
     <w:p>
@@ -682,7 +791,87 @@
           <w:sz w:val="24"/>
           <w:szCs w:val="24"/>
         </w:rPr>
-        <w:t>/count-not-read-notifications: count of false “isRead” in notifications to display the number</w:t>
+        <w:t>/get-notifications</w:t>
+      </w:r>
+      <w:r>
+        <w:rPr>
+          <w:sz w:val="24"/>
+          <w:szCs w:val="24"/>
+        </w:rPr>
+        <w:t>: show all notifications of the logged-in user</w:t>
+      </w:r>
+      <w:r>
+        <w:rPr>
+          <w:sz w:val="24"/>
+          <w:szCs w:val="24"/>
+        </w:rPr>
+        <w:t xml:space="preserve">, notifications are when assigning to user, project deadline approach and not status “completed” or “archived”, </w:t>
+      </w:r>
+      <w:proofErr w:type="spellStart"/>
+      <w:r>
+        <w:rPr>
+          <w:sz w:val="24"/>
+          <w:szCs w:val="24"/>
+        </w:rPr>
+        <w:t>duedate</w:t>
+      </w:r>
+      <w:proofErr w:type="spellEnd"/>
+      <w:r>
+        <w:rPr>
+          <w:sz w:val="24"/>
+          <w:szCs w:val="24"/>
+        </w:rPr>
+        <w:t xml:space="preserve"> of task approach and still not marked “Done” or “Removed”, on comment,</w:t>
+      </w:r>
+      <w:r>
+        <w:rPr>
+          <w:sz w:val="24"/>
+          <w:szCs w:val="24"/>
+        </w:rPr>
+        <w:t xml:space="preserve"> on mention…</w:t>
+      </w:r>
+      <w:r>
+        <w:rPr>
+          <w:sz w:val="24"/>
+          <w:szCs w:val="24"/>
+        </w:rPr>
+        <w:t xml:space="preserve"> </w:t>
+      </w:r>
+    </w:p>
+    <w:p>
+      <w:pPr>
+        <w:pStyle w:val="ListParagraph"/>
+        <w:numPr>
+          <w:ilvl w:val="0"/>
+          <w:numId w:val="1"/>
+        </w:numPr>
+        <w:rPr>
+          <w:sz w:val="24"/>
+          <w:szCs w:val="24"/>
+        </w:rPr>
+      </w:pPr>
+      <w:r>
+        <w:rPr>
+          <w:sz w:val="24"/>
+          <w:szCs w:val="24"/>
+        </w:rPr>
+        <w:t>/count-not-read-notifications: count of false “</w:t>
+      </w:r>
+      <w:proofErr w:type="spellStart"/>
+      <w:r>
+        <w:rPr>
+          <w:sz w:val="24"/>
+          <w:szCs w:val="24"/>
+        </w:rPr>
+        <w:t>isRead</w:t>
+      </w:r>
+      <w:proofErr w:type="spellEnd"/>
+      <w:r>
+        <w:rPr>
+          <w:sz w:val="24"/>
+          <w:szCs w:val="24"/>
+        </w:rPr>
+        <w:t>” in notifications to display the number</w:t>
       </w:r>
       <w:r>
         <w:rPr>
@@ -781,6 +970,7 @@
         </w:rPr>
         <w:t>“</w:t>
       </w:r>
+      <w:proofErr w:type="spellStart"/>
       <w:r>
         <w:rPr>
           <w:sz w:val="24"/>
@@ -788,6 +978,7 @@
         </w:rPr>
         <w:t>joined_at</w:t>
       </w:r>
+      <w:proofErr w:type="spellEnd"/>
       <w:r>
         <w:rPr>
           <w:sz w:val="24"/>
@@ -827,7 +1018,87 @@
           <w:sz w:val="24"/>
           <w:szCs w:val="24"/>
         </w:rPr>
-        <w:t>. Getting the workspace_ID as FK, and have as attributes name, description (optional), start_date, deadline, status as enum(Unstarted, Active, Completed, Archived) and created_at.</w:t>
+        <w:t xml:space="preserve">. Getting the </w:t>
+      </w:r>
+      <w:proofErr w:type="spellStart"/>
+      <w:r>
+        <w:rPr>
+          <w:sz w:val="24"/>
+          <w:szCs w:val="24"/>
+        </w:rPr>
+        <w:t>workspace_ID</w:t>
+      </w:r>
+      <w:proofErr w:type="spellEnd"/>
+      <w:r>
+        <w:rPr>
+          <w:sz w:val="24"/>
+          <w:szCs w:val="24"/>
+        </w:rPr>
+        <w:t xml:space="preserve"> as FK, and have as attributes name, description (optional), </w:t>
+      </w:r>
+      <w:proofErr w:type="spellStart"/>
+      <w:r>
+        <w:rPr>
+          <w:sz w:val="24"/>
+          <w:szCs w:val="24"/>
+        </w:rPr>
+        <w:t>start_date</w:t>
+      </w:r>
+      <w:proofErr w:type="spellEnd"/>
+      <w:r>
+        <w:rPr>
+          <w:sz w:val="24"/>
+          <w:szCs w:val="24"/>
+        </w:rPr>
+        <w:t xml:space="preserve">, deadline, status as </w:t>
+      </w:r>
+      <w:proofErr w:type="spellStart"/>
+      <w:r>
+        <w:rPr>
+          <w:sz w:val="24"/>
+          <w:szCs w:val="24"/>
+        </w:rPr>
+        <w:t>enum</w:t>
+      </w:r>
+      <w:proofErr w:type="spellEnd"/>
+      <w:r>
+        <w:rPr>
+          <w:sz w:val="24"/>
+          <w:szCs w:val="24"/>
+        </w:rPr>
+        <w:t>(</w:t>
+      </w:r>
+      <w:proofErr w:type="spellStart"/>
+      <w:r>
+        <w:rPr>
+          <w:sz w:val="24"/>
+          <w:szCs w:val="24"/>
+        </w:rPr>
+        <w:t>Unstarted</w:t>
+      </w:r>
+      <w:proofErr w:type="spellEnd"/>
+      <w:r>
+        <w:rPr>
+          <w:sz w:val="24"/>
+          <w:szCs w:val="24"/>
+        </w:rPr>
+        <w:t xml:space="preserve">, Active, Completed, Archived) and </w:t>
+      </w:r>
+      <w:proofErr w:type="spellStart"/>
+      <w:r>
+        <w:rPr>
+          <w:sz w:val="24"/>
+          <w:szCs w:val="24"/>
+        </w:rPr>
+        <w:t>created_at</w:t>
+      </w:r>
+      <w:proofErr w:type="spellEnd"/>
+      <w:r>
+        <w:rPr>
+          <w:sz w:val="24"/>
+          <w:szCs w:val="24"/>
+        </w:rPr>
+        <w:t>.</w:t>
       </w:r>
     </w:p>
     <w:p>
@@ -887,7 +1158,55 @@
           <w:sz w:val="24"/>
           <w:szCs w:val="24"/>
         </w:rPr>
-        <w:t>/create-tag: user (admin or member only) can create tags, tags are used to identify and class a task (if the user want) like bug, frontend… Creating a tag involve name, color_code (hex), created_by_user_ID (FK), and workspace_ID (FK) as they are created on workspace tier</w:t>
+        <w:t xml:space="preserve">/create-tag: user (admin or member only) can create tags, tags are used to identify and class a task (if the user want) like bug, frontend… Creating a tag involve name, </w:t>
+      </w:r>
+      <w:proofErr w:type="spellStart"/>
+      <w:r>
+        <w:rPr>
+          <w:sz w:val="24"/>
+          <w:szCs w:val="24"/>
+        </w:rPr>
+        <w:t>color_code</w:t>
+      </w:r>
+      <w:proofErr w:type="spellEnd"/>
+      <w:r>
+        <w:rPr>
+          <w:sz w:val="24"/>
+          <w:szCs w:val="24"/>
+        </w:rPr>
+        <w:t xml:space="preserve"> (hex), </w:t>
+      </w:r>
+      <w:proofErr w:type="spellStart"/>
+      <w:r>
+        <w:rPr>
+          <w:sz w:val="24"/>
+          <w:szCs w:val="24"/>
+        </w:rPr>
+        <w:t>created_by_user_ID</w:t>
+      </w:r>
+      <w:proofErr w:type="spellEnd"/>
+      <w:r>
+        <w:rPr>
+          <w:sz w:val="24"/>
+          <w:szCs w:val="24"/>
+        </w:rPr>
+        <w:t xml:space="preserve"> (FK), and </w:t>
+      </w:r>
+      <w:proofErr w:type="spellStart"/>
+      <w:r>
+        <w:rPr>
+          <w:sz w:val="24"/>
+          <w:szCs w:val="24"/>
+        </w:rPr>
+        <w:t>workspace_ID</w:t>
+      </w:r>
+      <w:proofErr w:type="spellEnd"/>
+      <w:r>
+        <w:rPr>
+          <w:sz w:val="24"/>
+          <w:szCs w:val="24"/>
+        </w:rPr>
+        <w:t xml:space="preserve"> (FK) as they are created on workspace tier</w:t>
       </w:r>
       <w:r>
         <w:rPr>
@@ -914,6 +1233,7 @@
           <w:sz w:val="24"/>
           <w:szCs w:val="24"/>
         </w:rPr>
+        <w:lastRenderedPageBreak/>
         <w:t>/delete-workspace: only admin of the workspace can delete it (change status to ‘removed’)</w:t>
       </w:r>
     </w:p>
@@ -952,7 +1272,6 @@
           <w:szCs w:val="24"/>
           <w:u w:val="single"/>
         </w:rPr>
-        <w:lastRenderedPageBreak/>
         <w:t>Project</w:t>
       </w:r>
       <w:r>
@@ -983,28 +1302,188 @@
           <w:sz w:val="24"/>
           <w:szCs w:val="24"/>
         </w:rPr>
-        <w:t>/create-task: user (admin or member) creates tasks for the project. A task has task_ID, project_ID (FK), created_by_user_ID (FK), assigned_to_user_ID (FK) (optional), parent_task_ID (FK) (optional this is only for subtasks)</w:t>
-      </w:r>
-      <w:r>
-        <w:rPr>
-          <w:sz w:val="24"/>
-          <w:szCs w:val="24"/>
-        </w:rPr>
-        <w:t>, priority enum(Low, Medium, High, Critical)</w:t>
-      </w:r>
-      <w:r>
-        <w:rPr>
-          <w:sz w:val="24"/>
-          <w:szCs w:val="24"/>
-        </w:rPr>
-        <w:t>, status enum(ToDo, InProgress, Done, Removed)</w:t>
-      </w:r>
-      <w:r>
-        <w:rPr>
-          <w:sz w:val="24"/>
-          <w:szCs w:val="24"/>
-        </w:rPr>
-        <w:t>, duedate (optional), created_at.</w:t>
+        <w:t xml:space="preserve">/create-task: user (admin or member) creates tasks for the project. A task has </w:t>
+      </w:r>
+      <w:proofErr w:type="spellStart"/>
+      <w:r>
+        <w:rPr>
+          <w:sz w:val="24"/>
+          <w:szCs w:val="24"/>
+        </w:rPr>
+        <w:t>task_ID</w:t>
+      </w:r>
+      <w:proofErr w:type="spellEnd"/>
+      <w:r>
+        <w:rPr>
+          <w:sz w:val="24"/>
+          <w:szCs w:val="24"/>
+        </w:rPr>
+        <w:t xml:space="preserve">, </w:t>
+      </w:r>
+      <w:proofErr w:type="spellStart"/>
+      <w:r>
+        <w:rPr>
+          <w:sz w:val="24"/>
+          <w:szCs w:val="24"/>
+        </w:rPr>
+        <w:t>project_ID</w:t>
+      </w:r>
+      <w:proofErr w:type="spellEnd"/>
+      <w:r>
+        <w:rPr>
+          <w:sz w:val="24"/>
+          <w:szCs w:val="24"/>
+        </w:rPr>
+        <w:t xml:space="preserve"> (FK), </w:t>
+      </w:r>
+      <w:proofErr w:type="spellStart"/>
+      <w:r>
+        <w:rPr>
+          <w:sz w:val="24"/>
+          <w:szCs w:val="24"/>
+        </w:rPr>
+        <w:t>created_by_user_ID</w:t>
+      </w:r>
+      <w:proofErr w:type="spellEnd"/>
+      <w:r>
+        <w:rPr>
+          <w:sz w:val="24"/>
+          <w:szCs w:val="24"/>
+        </w:rPr>
+        <w:t xml:space="preserve"> (FK), </w:t>
+      </w:r>
+      <w:proofErr w:type="spellStart"/>
+      <w:r>
+        <w:rPr>
+          <w:sz w:val="24"/>
+          <w:szCs w:val="24"/>
+        </w:rPr>
+        <w:t>assigned_to_user_ID</w:t>
+      </w:r>
+      <w:proofErr w:type="spellEnd"/>
+      <w:r>
+        <w:rPr>
+          <w:sz w:val="24"/>
+          <w:szCs w:val="24"/>
+        </w:rPr>
+        <w:t xml:space="preserve"> (FK) (optional), </w:t>
+      </w:r>
+      <w:proofErr w:type="spellStart"/>
+      <w:r>
+        <w:rPr>
+          <w:sz w:val="24"/>
+          <w:szCs w:val="24"/>
+        </w:rPr>
+        <w:t>parent_task_ID</w:t>
+      </w:r>
+      <w:proofErr w:type="spellEnd"/>
+      <w:r>
+        <w:rPr>
+          <w:sz w:val="24"/>
+          <w:szCs w:val="24"/>
+        </w:rPr>
+        <w:t xml:space="preserve"> (FK) (optional this is only for subtasks)</w:t>
+      </w:r>
+      <w:r>
+        <w:rPr>
+          <w:sz w:val="24"/>
+          <w:szCs w:val="24"/>
+        </w:rPr>
+        <w:t xml:space="preserve">, priority </w:t>
+      </w:r>
+      <w:proofErr w:type="spellStart"/>
+      <w:r>
+        <w:rPr>
+          <w:sz w:val="24"/>
+          <w:szCs w:val="24"/>
+        </w:rPr>
+        <w:t>enum</w:t>
+      </w:r>
+      <w:proofErr w:type="spellEnd"/>
+      <w:r>
+        <w:rPr>
+          <w:sz w:val="24"/>
+          <w:szCs w:val="24"/>
+        </w:rPr>
+        <w:t>(Low, Medium, High, Critical)</w:t>
+      </w:r>
+      <w:r>
+        <w:rPr>
+          <w:sz w:val="24"/>
+          <w:szCs w:val="24"/>
+        </w:rPr>
+        <w:t xml:space="preserve">, status </w:t>
+      </w:r>
+      <w:proofErr w:type="spellStart"/>
+      <w:r>
+        <w:rPr>
+          <w:sz w:val="24"/>
+          <w:szCs w:val="24"/>
+        </w:rPr>
+        <w:t>enum</w:t>
+      </w:r>
+      <w:proofErr w:type="spellEnd"/>
+      <w:r>
+        <w:rPr>
+          <w:sz w:val="24"/>
+          <w:szCs w:val="24"/>
+        </w:rPr>
+        <w:t>(</w:t>
+      </w:r>
+      <w:proofErr w:type="spellStart"/>
+      <w:r>
+        <w:rPr>
+          <w:sz w:val="24"/>
+          <w:szCs w:val="24"/>
+        </w:rPr>
+        <w:t>ToDo</w:t>
+      </w:r>
+      <w:proofErr w:type="spellEnd"/>
+      <w:r>
+        <w:rPr>
+          <w:sz w:val="24"/>
+          <w:szCs w:val="24"/>
+        </w:rPr>
+        <w:t>, InProgress, Done, Removed)</w:t>
+      </w:r>
+      <w:r>
+        <w:rPr>
+          <w:sz w:val="24"/>
+          <w:szCs w:val="24"/>
+        </w:rPr>
+        <w:t xml:space="preserve">, </w:t>
+      </w:r>
+      <w:proofErr w:type="spellStart"/>
+      <w:r>
+        <w:rPr>
+          <w:sz w:val="24"/>
+          <w:szCs w:val="24"/>
+        </w:rPr>
+        <w:t>duedate</w:t>
+      </w:r>
+      <w:proofErr w:type="spellEnd"/>
+      <w:r>
+        <w:rPr>
+          <w:sz w:val="24"/>
+          <w:szCs w:val="24"/>
+        </w:rPr>
+        <w:t xml:space="preserve"> (optional), </w:t>
+      </w:r>
+      <w:proofErr w:type="spellStart"/>
+      <w:r>
+        <w:rPr>
+          <w:sz w:val="24"/>
+          <w:szCs w:val="24"/>
+        </w:rPr>
+        <w:t>created_at</w:t>
+      </w:r>
+      <w:proofErr w:type="spellEnd"/>
+      <w:r>
+        <w:rPr>
+          <w:sz w:val="24"/>
+          <w:szCs w:val="24"/>
+        </w:rPr>
+        <w:t>.</w:t>
       </w:r>
     </w:p>
     <w:p>
@@ -1024,7 +1503,23 @@
           <w:sz w:val="24"/>
           <w:szCs w:val="24"/>
         </w:rPr>
-        <w:t>/create-subtask: user (admin or member) creates a subtask parent_task_ID will be filled</w:t>
+        <w:t xml:space="preserve">/create-subtask: user (admin or member) creates a subtask </w:t>
+      </w:r>
+      <w:proofErr w:type="spellStart"/>
+      <w:r>
+        <w:rPr>
+          <w:sz w:val="24"/>
+          <w:szCs w:val="24"/>
+        </w:rPr>
+        <w:t>parent_task_ID</w:t>
+      </w:r>
+      <w:proofErr w:type="spellEnd"/>
+      <w:r>
+        <w:rPr>
+          <w:sz w:val="24"/>
+          <w:szCs w:val="24"/>
+        </w:rPr>
+        <w:t xml:space="preserve"> will be filled</w:t>
       </w:r>
       <w:r>
         <w:rPr>
@@ -1279,21 +1774,7 @@
           <w:sz w:val="24"/>
           <w:szCs w:val="24"/>
         </w:rPr>
-        <w:t>/delete-task: user (admin or member) can delete a task (</w:t>
-      </w:r>
-      <w:r>
-        <w:rPr>
-          <w:sz w:val="24"/>
-          <w:szCs w:val="24"/>
-        </w:rPr>
-        <w:t>change status to ‘removed’</w:t>
-      </w:r>
-      <w:r>
-        <w:rPr>
-          <w:sz w:val="24"/>
-          <w:szCs w:val="24"/>
-        </w:rPr>
-        <w:t>).</w:t>
+        <w:t>/delete-task: user (admin or member) can delete a task (change status to ‘removed’).</w:t>
       </w:r>
     </w:p>
     <w:p>

</xml_diff>